<commit_message>
Locação e devolução de filmes.
</commit_message>
<xml_diff>
--- a/Desafio4all.docx
+++ b/Desafio4all.docx
@@ -1,6 +1,6 @@
 
 <file path=word/document.xml><?xml version="1.0" encoding="utf-8"?>
-<w:document xmlns:wpc="http://schemas.microsoft.com/office/word/2010/wordprocessingCanvas" xmlns:mc="http://schemas.openxmlformats.org/markup-compatibility/2006" xmlns:o="urn:schemas-microsoft-com:office:office" xmlns:r="http://schemas.openxmlformats.org/officeDocument/2006/relationships" xmlns:m="http://schemas.openxmlformats.org/officeDocument/2006/math" xmlns:v="urn:schemas-microsoft-com:vml" xmlns:wp14="http://schemas.microsoft.com/office/word/2010/wordprocessingDrawing" xmlns:wp="http://schemas.openxmlformats.org/drawingml/2006/wordprocessingDrawing" xmlns:w10="urn:schemas-microsoft-com:office:word" xmlns:w="http://schemas.openxmlformats.org/wordprocessingml/2006/main" xmlns:w14="http://schemas.microsoft.com/office/word/2010/wordml" xmlns:w15="http://schemas.microsoft.com/office/word/2012/wordml" xmlns:wpg="http://schemas.microsoft.com/office/word/2010/wordprocessingGroup" xmlns:wpi="http://schemas.microsoft.com/office/word/2010/wordprocessingInk" xmlns:wne="http://schemas.microsoft.com/office/word/2006/wordml" xmlns:wps="http://schemas.microsoft.com/office/word/2010/wordprocessingShape" mc:Ignorable="w14 w15 wp14">
+<w:document xmlns:wpc="http://schemas.microsoft.com/office/word/2010/wordprocessingCanvas" xmlns:cx="http://schemas.microsoft.com/office/drawing/2014/chartex" xmlns:cx1="http://schemas.microsoft.com/office/drawing/2015/9/8/chartex" xmlns:mc="http://schemas.openxmlformats.org/markup-compatibility/2006" xmlns:o="urn:schemas-microsoft-com:office:office" xmlns:r="http://schemas.openxmlformats.org/officeDocument/2006/relationships" xmlns:m="http://schemas.openxmlformats.org/officeDocument/2006/math" xmlns:v="urn:schemas-microsoft-com:vml" xmlns:wp14="http://schemas.microsoft.com/office/word/2010/wordprocessingDrawing" xmlns:wp="http://schemas.openxmlformats.org/drawingml/2006/wordprocessingDrawing" xmlns:w10="urn:schemas-microsoft-com:office:word" xmlns:w="http://schemas.openxmlformats.org/wordprocessingml/2006/main" xmlns:w14="http://schemas.microsoft.com/office/word/2010/wordml" xmlns:w15="http://schemas.microsoft.com/office/word/2012/wordml" xmlns:w16se="http://schemas.microsoft.com/office/word/2015/wordml/symex" xmlns:wpg="http://schemas.microsoft.com/office/word/2010/wordprocessingGroup" xmlns:wpi="http://schemas.microsoft.com/office/word/2010/wordprocessingInk" xmlns:wne="http://schemas.microsoft.com/office/word/2006/wordml" xmlns:wps="http://schemas.microsoft.com/office/word/2010/wordprocessingShape" mc:Ignorable="w14 w15 w16se wp14">
   <w:body>
     <w:p>
       <w:r>
@@ -27,64 +27,10 @@
         <w:rPr>
           <w:strike/>
         </w:rPr>
-        <w:t xml:space="preserve">O sistema deve permitir a </w:t>
-      </w:r>
-      <w:r>
-        <w:rPr>
-          <w:strike/>
-        </w:rPr>
-        <w:t>criação de usuários</w:t>
+        <w:t>O sistema deve permitir a criação de usuários</w:t>
       </w:r>
       <w:r>
         <w:t xml:space="preserve"> (clientes)</w:t>
-      </w:r>
-    </w:p>
-    <w:p>
-      <w:r>
-        <w:t>-</w:t>
-      </w:r>
-      <w:proofErr w:type="spellStart"/>
-      <w:r>
-        <w:t>L</w:t>
-      </w:r>
-      <w:r>
-        <w:t>ogon</w:t>
-      </w:r>
-      <w:proofErr w:type="spellEnd"/>
-      <w:r>
-        <w:t xml:space="preserve"> e </w:t>
-      </w:r>
-      <w:proofErr w:type="spellStart"/>
-      <w:r>
-        <w:t>logoff</w:t>
-      </w:r>
-      <w:proofErr w:type="spellEnd"/>
-      <w:r>
-        <w:t xml:space="preserve"> de um usuário</w:t>
-      </w:r>
-    </w:p>
-    <w:p>
-      <w:r>
-        <w:t xml:space="preserve"> </w:t>
-      </w:r>
-      <w:r>
-        <w:rPr>
-          <w:strike/>
-        </w:rPr>
-        <w:t>Listagem de filmes</w:t>
-      </w:r>
-      <w:r>
-        <w:t xml:space="preserve"> disponíveis</w:t>
-      </w:r>
-    </w:p>
-    <w:p>
-      <w:r>
-        <w:t>Locação de um filme</w:t>
-      </w:r>
-    </w:p>
-    <w:p>
-      <w:r>
-        <w:t>Devolução de um filme</w:t>
       </w:r>
     </w:p>
     <w:p>
@@ -97,13 +43,28 @@
         <w:rPr>
           <w:strike/>
         </w:rPr>
-        <w:t>P</w:t>
-      </w:r>
-      <w:r>
-        <w:rPr>
-          <w:strike/>
-        </w:rPr>
-        <w:t>esquisa de filme pelo título.</w:t>
+        <w:t>- Um usuário deve possuir um e-mail para se identificar no sistema, um nome (para exibição) e uma senha.</w:t>
+      </w:r>
+    </w:p>
+    <w:p>
+      <w:r>
+        <w:t>-</w:t>
+      </w:r>
+      <w:proofErr w:type="spellStart"/>
+      <w:r>
+        <w:t>Logon</w:t>
+      </w:r>
+      <w:proofErr w:type="spellEnd"/>
+      <w:r>
+        <w:t xml:space="preserve"> e </w:t>
+      </w:r>
+      <w:proofErr w:type="spellStart"/>
+      <w:r>
+        <w:t>logoff</w:t>
+      </w:r>
+      <w:proofErr w:type="spellEnd"/>
+      <w:r>
+        <w:t xml:space="preserve"> de um usuário</w:t>
       </w:r>
     </w:p>
     <w:p>
@@ -116,12 +77,7 @@
         <w:rPr>
           <w:strike/>
         </w:rPr>
-        <w:t>Um filme deve possuir um título e um diretor.</w:t>
-      </w:r>
-    </w:p>
-    <w:p>
-      <w:r>
-        <w:t>- A locadora pode possuir múltiplas cópias de um mesmo filme.</w:t>
+        <w:t>Pesquisa de filme pelo título.</w:t>
       </w:r>
     </w:p>
     <w:p>
@@ -134,7 +90,38 @@
         <w:rPr>
           <w:strike/>
         </w:rPr>
-        <w:t>- Um usuário deve possuir um e-mail para se identificar no sistema, um nome (para exibição) e uma senha.</w:t>
+        <w:t>Um filme deve possuir um título e um diretor.</w:t>
+      </w:r>
+    </w:p>
+    <w:p>
+      <w:pPr>
+        <w:rPr>
+          <w:strike/>
+        </w:rPr>
+      </w:pPr>
+      <w:r>
+        <w:t xml:space="preserve"> </w:t>
+      </w:r>
+      <w:r>
+        <w:rPr>
+          <w:strike/>
+        </w:rPr>
+        <w:t>Listagem de filmes disponíveis</w:t>
+      </w:r>
+    </w:p>
+    <w:p>
+      <w:r>
+        <w:t>Locação de um filme</w:t>
+      </w:r>
+    </w:p>
+    <w:p>
+      <w:r>
+        <w:t>Devolução de um filme</w:t>
+      </w:r>
+    </w:p>
+    <w:p>
+      <w:r>
+        <w:t>- A locadora pode possuir múltiplas cópias de um mesmo filme.</w:t>
       </w:r>
     </w:p>
     <w:p>
@@ -145,11 +132,11 @@
         <w:t xml:space="preserve">nte por múltiplos usuários, que </w:t>
       </w:r>
       <w:bookmarkStart w:id="0" w:name="_GoBack"/>
-      <w:bookmarkEnd w:id="0"/>
       <w:r>
         <w:t>competirão pela locação dos filmes.</w:t>
       </w:r>
     </w:p>
+    <w:bookmarkEnd w:id="0"/>
     <w:p>
       <w:r>
         <w:t xml:space="preserve">- Você deve escrever uma especificação de webservices para este sistema de locação de filmes. Os webservices devem usar JSON sobre HTTP. A especificação precisa oferecer detalhes suficientes para que um desenvolvedor não familiarizado com o sistema consiga criar uma integração com este sistema (por exemplo, um website ou um </w:t>
@@ -266,7 +253,7 @@
 </file>
 
 <file path=word/styles.xml><?xml version="1.0" encoding="utf-8"?>
-<w:styles xmlns:mc="http://schemas.openxmlformats.org/markup-compatibility/2006" xmlns:r="http://schemas.openxmlformats.org/officeDocument/2006/relationships" xmlns:w="http://schemas.openxmlformats.org/wordprocessingml/2006/main" xmlns:w14="http://schemas.microsoft.com/office/word/2010/wordml" xmlns:w15="http://schemas.microsoft.com/office/word/2012/wordml" mc:Ignorable="w14 w15">
+<w:styles xmlns:mc="http://schemas.openxmlformats.org/markup-compatibility/2006" xmlns:r="http://schemas.openxmlformats.org/officeDocument/2006/relationships" xmlns:w="http://schemas.openxmlformats.org/wordprocessingml/2006/main" xmlns:w14="http://schemas.microsoft.com/office/word/2010/wordml" xmlns:w15="http://schemas.microsoft.com/office/word/2012/wordml" xmlns:w16se="http://schemas.microsoft.com/office/word/2015/wordml/symex" mc:Ignorable="w14 w15 w16se">
   <w:docDefaults>
     <w:rPrDefault>
       <w:rPr>

</xml_diff>